<commit_message>
[Main] - Added exercise 4
</commit_message>
<xml_diff>
--- a/Consignas.docx
+++ b/Consignas.docx
@@ -1108,66 +1108,6 @@
           <w:shd w:fill="auto" w:val="clear"/>
         </w:rPr>
       </w:pPr>
-    </w:p>
-    <w:p>
-      <w:pPr>
-        <w:spacing w:before="0" w:after="0" w:line="276"/>
-        <w:ind w:right="0" w:left="0" w:firstLine="0"/>
-        <w:jc w:val="left"/>
-        <w:rPr>
-          <w:rFonts w:ascii="Arial" w:hAnsi="Arial" w:cs="Arial" w:eastAsia="Arial"/>
-          <w:color w:val="auto"/>
-          <w:spacing w:val="0"/>
-          <w:position w:val="0"/>
-          <w:sz w:val="22"/>
-          <w:shd w:fill="auto" w:val="clear"/>
-        </w:rPr>
-      </w:pPr>
-    </w:p>
-    <w:p>
-      <w:pPr>
-        <w:spacing w:before="0" w:after="0" w:line="276"/>
-        <w:ind w:right="0" w:left="0" w:firstLine="0"/>
-        <w:jc w:val="left"/>
-        <w:rPr>
-          <w:rFonts w:ascii="Arial" w:hAnsi="Arial" w:cs="Arial" w:eastAsia="Arial"/>
-          <w:color w:val="auto"/>
-          <w:spacing w:val="0"/>
-          <w:position w:val="0"/>
-          <w:sz w:val="22"/>
-          <w:shd w:fill="auto" w:val="clear"/>
-        </w:rPr>
-      </w:pPr>
-    </w:p>
-    <w:p>
-      <w:pPr>
-        <w:spacing w:before="0" w:after="0" w:line="276"/>
-        <w:ind w:right="0" w:left="0" w:firstLine="0"/>
-        <w:jc w:val="left"/>
-        <w:rPr>
-          <w:rFonts w:ascii="Arial" w:hAnsi="Arial" w:cs="Arial" w:eastAsia="Arial"/>
-          <w:color w:val="auto"/>
-          <w:spacing w:val="0"/>
-          <w:position w:val="0"/>
-          <w:sz w:val="22"/>
-          <w:shd w:fill="auto" w:val="clear"/>
-        </w:rPr>
-      </w:pPr>
-    </w:p>
-    <w:p>
-      <w:pPr>
-        <w:spacing w:before="0" w:after="0" w:line="276"/>
-        <w:ind w:right="0" w:left="0" w:firstLine="0"/>
-        <w:jc w:val="left"/>
-        <w:rPr>
-          <w:rFonts w:ascii="Arial" w:hAnsi="Arial" w:cs="Arial" w:eastAsia="Arial"/>
-          <w:color w:val="auto"/>
-          <w:spacing w:val="0"/>
-          <w:position w:val="0"/>
-          <w:sz w:val="22"/>
-          <w:shd w:fill="auto" w:val="clear"/>
-        </w:rPr>
-      </w:pPr>
       <w:r>
         <w:rPr>
           <w:rFonts w:ascii="Arial" w:hAnsi="Arial" w:cs="Arial" w:eastAsia="Arial"/>
@@ -2044,14 +1984,25 @@
       </w:r>
       <w:r>
         <w:rPr>
-          <w:rFonts w:ascii="Arial" w:hAnsi="Arial" w:cs="Arial" w:eastAsia="Arial"/>
-          <w:color w:val="auto"/>
-          <w:spacing w:val="0"/>
-          <w:position w:val="0"/>
-          <w:sz w:val="22"/>
-          <w:shd w:fill="auto" w:val="clear"/>
-        </w:rPr>
-        <w:t xml:space="preserve">– X1)**2) + ((Y2 - Y1)**2))**</w:t>
+          <w:rFonts w:ascii="Cambria Math" w:hAnsi="Cambria Math" w:cs="Cambria Math" w:eastAsia="Cambria Math"/>
+          <w:color w:val="auto"/>
+          <w:spacing w:val="0"/>
+          <w:position w:val="0"/>
+          <w:sz w:val="22"/>
+          <w:shd w:fill="auto" w:val="clear"/>
+        </w:rPr>
+        <w:t xml:space="preserve">–</w:t>
+      </w:r>
+      <w:r>
+        <w:rPr>
+          <w:rFonts w:ascii="Arial" w:hAnsi="Arial" w:cs="Arial" w:eastAsia="Arial"/>
+          <w:color w:val="auto"/>
+          <w:spacing w:val="0"/>
+          <w:position w:val="0"/>
+          <w:sz w:val="22"/>
+          <w:shd w:fill="auto" w:val="clear"/>
+        </w:rPr>
+        <w:t xml:space="preserve"> X1)**2) + ((Y2 - Y1)**2))**</w:t>
       </w:r>
       <w:r>
         <w:rPr>
@@ -2375,81 +2326,6 @@
           <w:shd w:fill="auto" w:val="clear"/>
         </w:rPr>
       </w:pPr>
-    </w:p>
-    <w:p>
-      <w:pPr>
-        <w:spacing w:before="0" w:after="0" w:line="276"/>
-        <w:ind w:right="0" w:left="0" w:firstLine="0"/>
-        <w:jc w:val="left"/>
-        <w:rPr>
-          <w:rFonts w:ascii="Arial" w:hAnsi="Arial" w:cs="Arial" w:eastAsia="Arial"/>
-          <w:color w:val="auto"/>
-          <w:spacing w:val="0"/>
-          <w:position w:val="0"/>
-          <w:sz w:val="22"/>
-          <w:shd w:fill="auto" w:val="clear"/>
-        </w:rPr>
-      </w:pPr>
-    </w:p>
-    <w:p>
-      <w:pPr>
-        <w:spacing w:before="0" w:after="0" w:line="276"/>
-        <w:ind w:right="0" w:left="0" w:firstLine="0"/>
-        <w:jc w:val="left"/>
-        <w:rPr>
-          <w:rFonts w:ascii="Arial" w:hAnsi="Arial" w:cs="Arial" w:eastAsia="Arial"/>
-          <w:color w:val="auto"/>
-          <w:spacing w:val="0"/>
-          <w:position w:val="0"/>
-          <w:sz w:val="22"/>
-          <w:shd w:fill="auto" w:val="clear"/>
-        </w:rPr>
-      </w:pPr>
-    </w:p>
-    <w:p>
-      <w:pPr>
-        <w:spacing w:before="0" w:after="0" w:line="276"/>
-        <w:ind w:right="0" w:left="0" w:firstLine="0"/>
-        <w:jc w:val="left"/>
-        <w:rPr>
-          <w:rFonts w:ascii="Arial" w:hAnsi="Arial" w:cs="Arial" w:eastAsia="Arial"/>
-          <w:color w:val="auto"/>
-          <w:spacing w:val="0"/>
-          <w:position w:val="0"/>
-          <w:sz w:val="22"/>
-          <w:shd w:fill="auto" w:val="clear"/>
-        </w:rPr>
-      </w:pPr>
-    </w:p>
-    <w:p>
-      <w:pPr>
-        <w:spacing w:before="0" w:after="0" w:line="276"/>
-        <w:ind w:right="0" w:left="0" w:firstLine="0"/>
-        <w:jc w:val="left"/>
-        <w:rPr>
-          <w:rFonts w:ascii="Arial" w:hAnsi="Arial" w:cs="Arial" w:eastAsia="Arial"/>
-          <w:color w:val="auto"/>
-          <w:spacing w:val="0"/>
-          <w:position w:val="0"/>
-          <w:sz w:val="22"/>
-          <w:shd w:fill="auto" w:val="clear"/>
-        </w:rPr>
-      </w:pPr>
-    </w:p>
-    <w:p>
-      <w:pPr>
-        <w:spacing w:before="0" w:after="0" w:line="276"/>
-        <w:ind w:right="0" w:left="0" w:firstLine="0"/>
-        <w:jc w:val="left"/>
-        <w:rPr>
-          <w:rFonts w:ascii="Arial" w:hAnsi="Arial" w:cs="Arial" w:eastAsia="Arial"/>
-          <w:color w:val="auto"/>
-          <w:spacing w:val="0"/>
-          <w:position w:val="0"/>
-          <w:sz w:val="22"/>
-          <w:shd w:fill="auto" w:val="clear"/>
-        </w:rPr>
-      </w:pPr>
       <w:r>
         <w:rPr>
           <w:rFonts w:ascii="Arial" w:hAnsi="Arial" w:cs="Arial" w:eastAsia="Arial"/>
@@ -4720,29 +4596,14 @@
         </w:rPr>
       </w:pPr>
       <w:r>
-        <w:object w:dxaOrig="4737" w:dyaOrig="1640">
-          <v:rect xmlns:o="urn:schemas-microsoft-com:office:office" xmlns:v="urn:schemas-microsoft-com:vml" id="rectole0000000000" style="width:236.850000pt;height:82.000000pt" o:preferrelative="t" o:ole="">
+        <w:object w:dxaOrig="4859" w:dyaOrig="1680">
+          <v:rect xmlns:o="urn:schemas-microsoft-com:office:office" xmlns:v="urn:schemas-microsoft-com:vml" id="rectole0000000000" style="width:242.950000pt;height:84.000000pt" o:preferrelative="t" o:ole="">
             <o:lock v:ext="edit"/>
             <v:imagedata xmlns:r="http://schemas.openxmlformats.org/officeDocument/2006/relationships" r:id="docRId1" o:title=""/>
           </v:rect>
           <o:OLEObject xmlns:r="http://schemas.openxmlformats.org/officeDocument/2006/relationships" xmlns:o="urn:schemas-microsoft-com:office:office" Type="Embed" ProgID="StaticMetafile" DrawAspect="Content" ObjectID="0000000000" ShapeID="rectole0000000000" r:id="docRId0"/>
         </w:object>
       </w:r>
-    </w:p>
-    <w:p>
-      <w:pPr>
-        <w:spacing w:before="0" w:after="0" w:line="276"/>
-        <w:ind w:right="0" w:left="0" w:firstLine="0"/>
-        <w:jc w:val="left"/>
-        <w:rPr>
-          <w:rFonts w:ascii="Arial" w:hAnsi="Arial" w:cs="Arial" w:eastAsia="Arial"/>
-          <w:color w:val="auto"/>
-          <w:spacing w:val="0"/>
-          <w:position w:val="0"/>
-          <w:sz w:val="22"/>
-          <w:shd w:fill="auto" w:val="clear"/>
-        </w:rPr>
-      </w:pPr>
     </w:p>
     <w:p>
       <w:pPr>

</xml_diff>

<commit_message>
[Main] - Added instructions
</commit_message>
<xml_diff>
--- a/Consignas.docx
+++ b/Consignas.docx
@@ -2030,6 +2030,17 @@
           <w:shd w:fill="auto" w:val="clear"/>
         </w:rPr>
       </w:pPr>
+      <w:r>
+        <w:rPr>
+          <w:rFonts w:ascii="Arial" w:hAnsi="Arial" w:cs="Arial" w:eastAsia="Arial"/>
+          <w:color w:val="auto"/>
+          <w:spacing w:val="0"/>
+          <w:position w:val="0"/>
+          <w:sz w:val="22"/>
+          <w:shd w:fill="auto" w:val="clear"/>
+        </w:rPr>
+        <w:t xml:space="preserve"> </w:t>
+      </w:r>
     </w:p>
     <w:p>
       <w:pPr>

</xml_diff>

<commit_message>
[Main] - Exercise 16
</commit_message>
<xml_diff>
--- a/Consignas.docx
+++ b/Consignas.docx
@@ -3230,7 +3230,44 @@
           <w:sz w:val="22"/>
           <w:shd w:fill="auto" w:val="clear"/>
         </w:rPr>
-        <w:t xml:space="preserve"> Escribir un algoritmo que permita al usuario ingresar dos números para calcular la raíz y luego le muestre al usuario el resultado de este cálculo. El primer número es el radicando y el segundo número es el índice.</w:t>
+        <w:t xml:space="preserve"> </w:t>
+      </w:r>
+      <w:r>
+        <w:rPr>
+          <w:rFonts w:ascii="Arial" w:hAnsi="Arial" w:cs="Arial" w:eastAsia="Arial"/>
+          <w:color w:val="auto"/>
+          <w:spacing w:val="0"/>
+          <w:position w:val="0"/>
+          <w:sz w:val="22"/>
+          <w:shd w:fill="auto" w:val="clear"/>
+        </w:rPr>
+        <w:t xml:space="preserve">Calcular una raiz:</w:t>
+      </w:r>
+    </w:p>
+    <w:p>
+      <w:pPr>
+        <w:spacing w:before="0" w:after="0" w:line="276"/>
+        <w:ind w:right="0" w:left="0" w:firstLine="0"/>
+        <w:jc w:val="left"/>
+        <w:rPr>
+          <w:rFonts w:ascii="Arial" w:hAnsi="Arial" w:cs="Arial" w:eastAsia="Arial"/>
+          <w:color w:val="auto"/>
+          <w:spacing w:val="0"/>
+          <w:position w:val="0"/>
+          <w:sz w:val="22"/>
+          <w:shd w:fill="auto" w:val="clear"/>
+        </w:rPr>
+      </w:pPr>
+      <w:r>
+        <w:rPr>
+          <w:rFonts w:ascii="Arial" w:hAnsi="Arial" w:cs="Arial" w:eastAsia="Arial"/>
+          <w:color w:val="auto"/>
+          <w:spacing w:val="0"/>
+          <w:position w:val="0"/>
+          <w:sz w:val="22"/>
+          <w:shd w:fill="auto" w:val="clear"/>
+        </w:rPr>
+        <w:t xml:space="preserve">Escribir un algoritmo que permita al usuario ingresar dos números para calcular la raíz y luego le muestre al usuario el resultado de este cálculo. El primer número es el radicando y el segundo número es el índice.</w:t>
       </w:r>
     </w:p>
     <w:p>
@@ -3434,7 +3471,33 @@
           <w:sz w:val="22"/>
           <w:shd w:fill="auto" w:val="clear"/>
         </w:rPr>
-        <w:t xml:space="preserve"> Escribir un algoritmo que permita al usuario ingresar un número e informe si el mismo es par.</w:t>
+        <w:t xml:space="preserve"> Validar par:</w:t>
+      </w:r>
+    </w:p>
+    <w:p>
+      <w:pPr>
+        <w:spacing w:before="0" w:after="0" w:line="276"/>
+        <w:ind w:right="0" w:left="0" w:firstLine="0"/>
+        <w:jc w:val="left"/>
+        <w:rPr>
+          <w:rFonts w:ascii="Arial" w:hAnsi="Arial" w:cs="Arial" w:eastAsia="Arial"/>
+          <w:color w:val="auto"/>
+          <w:spacing w:val="0"/>
+          <w:position w:val="0"/>
+          <w:sz w:val="22"/>
+          <w:shd w:fill="auto" w:val="clear"/>
+        </w:rPr>
+      </w:pPr>
+      <w:r>
+        <w:rPr>
+          <w:rFonts w:ascii="Arial" w:hAnsi="Arial" w:cs="Arial" w:eastAsia="Arial"/>
+          <w:color w:val="auto"/>
+          <w:spacing w:val="0"/>
+          <w:position w:val="0"/>
+          <w:sz w:val="22"/>
+          <w:shd w:fill="auto" w:val="clear"/>
+        </w:rPr>
+        <w:t xml:space="preserve">Escribir un algoritmo que permita al usuario ingresar un número e informe si el mismo es par.</w:t>
       </w:r>
     </w:p>
     <w:p>
@@ -3502,7 +3565,33 @@
           <w:sz w:val="22"/>
           <w:shd w:fill="auto" w:val="clear"/>
         </w:rPr>
-        <w:t xml:space="preserve"> Escribir un algoritmo que permita al usuario ingresar un número e informe si el número ingresado es múltiplo de 6.</w:t>
+        <w:t xml:space="preserve"> Multiplo seis:</w:t>
+      </w:r>
+    </w:p>
+    <w:p>
+      <w:pPr>
+        <w:spacing w:before="0" w:after="0" w:line="276"/>
+        <w:ind w:right="0" w:left="0" w:firstLine="0"/>
+        <w:jc w:val="left"/>
+        <w:rPr>
+          <w:rFonts w:ascii="Arial" w:hAnsi="Arial" w:cs="Arial" w:eastAsia="Arial"/>
+          <w:color w:val="auto"/>
+          <w:spacing w:val="0"/>
+          <w:position w:val="0"/>
+          <w:sz w:val="22"/>
+          <w:shd w:fill="auto" w:val="clear"/>
+        </w:rPr>
+      </w:pPr>
+      <w:r>
+        <w:rPr>
+          <w:rFonts w:ascii="Arial" w:hAnsi="Arial" w:cs="Arial" w:eastAsia="Arial"/>
+          <w:color w:val="auto"/>
+          <w:spacing w:val="0"/>
+          <w:position w:val="0"/>
+          <w:sz w:val="22"/>
+          <w:shd w:fill="auto" w:val="clear"/>
+        </w:rPr>
+        <w:t xml:space="preserve">Escribir un algoritmo que permita al usuario ingresar un número e informe si el número ingresado es múltiplo de 6.</w:t>
       </w:r>
     </w:p>
     <w:p>
@@ -3570,54 +3659,70 @@
           <w:sz w:val="22"/>
           <w:shd w:fill="auto" w:val="clear"/>
         </w:rPr>
-        <w:t xml:space="preserve"> Escribir un algoritmo que permita al usuario ingresar un número, y en caso de que este sea impar, se informe  el resultado de ese número multiplicado por dos.</w:t>
-      </w:r>
-    </w:p>
-    <w:p>
-      <w:pPr>
-        <w:spacing w:before="0" w:after="0" w:line="276"/>
-        <w:ind w:right="0" w:left="0" w:firstLine="0"/>
-        <w:jc w:val="left"/>
-        <w:rPr>
-          <w:rFonts w:ascii="Arial" w:hAnsi="Arial" w:cs="Arial" w:eastAsia="Arial"/>
-          <w:color w:val="auto"/>
-          <w:spacing w:val="0"/>
-          <w:position w:val="0"/>
-          <w:sz w:val="22"/>
-          <w:shd w:fill="auto" w:val="clear"/>
-        </w:rPr>
-      </w:pPr>
-    </w:p>
-    <w:p>
-      <w:pPr>
-        <w:spacing w:before="0" w:after="0" w:line="276"/>
-        <w:ind w:right="0" w:left="0" w:firstLine="0"/>
-        <w:jc w:val="left"/>
-        <w:rPr>
-          <w:rFonts w:ascii="Arial" w:hAnsi="Arial" w:cs="Arial" w:eastAsia="Arial"/>
-          <w:color w:val="auto"/>
-          <w:spacing w:val="0"/>
-          <w:position w:val="0"/>
-          <w:sz w:val="22"/>
-          <w:shd w:fill="auto" w:val="clear"/>
-        </w:rPr>
-      </w:pPr>
-    </w:p>
-    <w:p>
-      <w:pPr>
-        <w:spacing w:before="0" w:after="0" w:line="276"/>
-        <w:ind w:right="0" w:left="0" w:firstLine="0"/>
-        <w:jc w:val="left"/>
-        <w:rPr>
-          <w:rFonts w:ascii="Arial" w:hAnsi="Arial" w:cs="Arial" w:eastAsia="Arial"/>
-          <w:color w:val="auto"/>
-          <w:spacing w:val="0"/>
-          <w:position w:val="0"/>
-          <w:sz w:val="22"/>
-          <w:shd w:fill="auto" w:val="clear"/>
-        </w:rPr>
-      </w:pPr>
-      <w:r>
+        <w:t xml:space="preserve"> Impar duplicado:</w:t>
+      </w:r>
+    </w:p>
+    <w:p>
+      <w:pPr>
+        <w:spacing w:before="0" w:after="0" w:line="276"/>
+        <w:ind w:right="0" w:left="0" w:firstLine="0"/>
+        <w:jc w:val="left"/>
+        <w:rPr>
+          <w:rFonts w:ascii="Arial" w:hAnsi="Arial" w:cs="Arial" w:eastAsia="Arial"/>
+          <w:color w:val="auto"/>
+          <w:spacing w:val="0"/>
+          <w:position w:val="0"/>
+          <w:sz w:val="22"/>
+          <w:shd w:fill="auto" w:val="clear"/>
+        </w:rPr>
+      </w:pPr>
+      <w:r>
+        <w:rPr>
+          <w:rFonts w:ascii="Arial" w:hAnsi="Arial" w:cs="Arial" w:eastAsia="Arial"/>
+          <w:color w:val="auto"/>
+          <w:spacing w:val="0"/>
+          <w:position w:val="0"/>
+          <w:sz w:val="22"/>
+          <w:shd w:fill="auto" w:val="clear"/>
+        </w:rPr>
+        <w:t xml:space="preserve">Escribir un algoritmo que permita al usuario ingresar un número, y en caso de que este sea impar, se informe el resultado de ese número multiplicado por dos.</w:t>
+      </w:r>
+    </w:p>
+    <w:p>
+      <w:pPr>
+        <w:spacing w:before="0" w:after="0" w:line="276"/>
+        <w:ind w:right="0" w:left="0" w:firstLine="0"/>
+        <w:jc w:val="left"/>
+        <w:rPr>
+          <w:rFonts w:ascii="Arial" w:hAnsi="Arial" w:cs="Arial" w:eastAsia="Arial"/>
+          <w:color w:val="auto"/>
+          <w:spacing w:val="0"/>
+          <w:position w:val="0"/>
+          <w:sz w:val="22"/>
+          <w:shd w:fill="auto" w:val="clear"/>
+        </w:rPr>
+      </w:pPr>
+    </w:p>
+    <w:p>
+      <w:pPr>
+        <w:spacing w:before="0" w:after="0" w:line="276"/>
+        <w:ind w:right="0" w:left="0" w:firstLine="0"/>
+        <w:jc w:val="left"/>
+        <w:rPr>
+          <w:rFonts w:ascii="Arial" w:hAnsi="Arial" w:cs="Arial" w:eastAsia="Arial"/>
+          <w:color w:val="auto"/>
+          <w:spacing w:val="0"/>
+          <w:position w:val="0"/>
+          <w:sz w:val="22"/>
+          <w:shd w:fill="auto" w:val="clear"/>
+        </w:rPr>
+      </w:pPr>
+    </w:p>
+    <w:p>
+      <w:pPr>
+        <w:spacing w:before="0" w:after="0" w:line="276"/>
+        <w:ind w:right="0" w:left="0" w:firstLine="0"/>
+        <w:jc w:val="left"/>
         <w:rPr>
           <w:rFonts w:ascii="Arial" w:hAnsi="Arial" w:cs="Arial" w:eastAsia="Arial"/>
           <w:b/>
@@ -3627,6 +3732,17 @@
           <w:sz w:val="22"/>
           <w:shd w:fill="auto" w:val="clear"/>
         </w:rPr>
+      </w:pPr>
+      <w:r>
+        <w:rPr>
+          <w:rFonts w:ascii="Arial" w:hAnsi="Arial" w:cs="Arial" w:eastAsia="Arial"/>
+          <w:b/>
+          <w:color w:val="auto"/>
+          <w:spacing w:val="0"/>
+          <w:position w:val="0"/>
+          <w:sz w:val="22"/>
+          <w:shd w:fill="auto" w:val="clear"/>
+        </w:rPr>
         <w:t xml:space="preserve">19. </w:t>
       </w:r>
       <w:r>
@@ -3638,6 +3754,32 @@
           <w:sz w:val="22"/>
           <w:shd w:fill="auto" w:val="clear"/>
         </w:rPr>
+        <w:t xml:space="preserve">Par o impar:</w:t>
+      </w:r>
+    </w:p>
+    <w:p>
+      <w:pPr>
+        <w:spacing w:before="0" w:after="0" w:line="276"/>
+        <w:ind w:right="0" w:left="0" w:firstLine="0"/>
+        <w:jc w:val="left"/>
+        <w:rPr>
+          <w:rFonts w:ascii="Arial" w:hAnsi="Arial" w:cs="Arial" w:eastAsia="Arial"/>
+          <w:color w:val="auto"/>
+          <w:spacing w:val="0"/>
+          <w:position w:val="0"/>
+          <w:sz w:val="22"/>
+          <w:shd w:fill="auto" w:val="clear"/>
+        </w:rPr>
+      </w:pPr>
+      <w:r>
+        <w:rPr>
+          <w:rFonts w:ascii="Arial" w:hAnsi="Arial" w:cs="Arial" w:eastAsia="Arial"/>
+          <w:color w:val="auto"/>
+          <w:spacing w:val="0"/>
+          <w:position w:val="0"/>
+          <w:sz w:val="22"/>
+          <w:shd w:fill="auto" w:val="clear"/>
+        </w:rPr>
         <w:t xml:space="preserve">Se necesita un algoritmo que permita al usuario ingrese un número e informe si el mismo es par o impar.</w:t>
       </w:r>
     </w:p>
@@ -4041,7 +4183,7 @@
       <w:pPr>
         <w:numPr>
           <w:ilvl w:val="0"/>
-          <w:numId w:val="24"/>
+          <w:numId w:val="26"/>
         </w:numPr>
         <w:spacing w:before="0" w:after="0" w:line="276"/>
         <w:ind w:right="0" w:left="720" w:hanging="360"/>
@@ -4071,7 +4213,7 @@
       <w:pPr>
         <w:numPr>
           <w:ilvl w:val="0"/>
-          <w:numId w:val="24"/>
+          <w:numId w:val="26"/>
         </w:numPr>
         <w:spacing w:before="0" w:after="0" w:line="276"/>
         <w:ind w:right="0" w:left="720" w:hanging="360"/>
@@ -4102,7 +4244,7 @@
       <w:pPr>
         <w:numPr>
           <w:ilvl w:val="0"/>
-          <w:numId w:val="24"/>
+          <w:numId w:val="26"/>
         </w:numPr>
         <w:spacing w:before="0" w:after="0" w:line="276"/>
         <w:ind w:right="0" w:left="720" w:hanging="360"/>
@@ -4159,7 +4301,7 @@
       <w:pPr>
         <w:numPr>
           <w:ilvl w:val="0"/>
-          <w:numId w:val="26"/>
+          <w:numId w:val="28"/>
         </w:numPr>
         <w:spacing w:before="0" w:after="0" w:line="276"/>
         <w:ind w:right="0" w:left="720" w:hanging="360"/>
@@ -4190,7 +4332,7 @@
       <w:pPr>
         <w:numPr>
           <w:ilvl w:val="0"/>
-          <w:numId w:val="26"/>
+          <w:numId w:val="28"/>
         </w:numPr>
         <w:spacing w:before="0" w:after="0" w:line="276"/>
         <w:ind w:right="0" w:left="720" w:hanging="360"/>
@@ -4221,7 +4363,7 @@
       <w:pPr>
         <w:numPr>
           <w:ilvl w:val="0"/>
-          <w:numId w:val="26"/>
+          <w:numId w:val="28"/>
         </w:numPr>
         <w:spacing w:before="0" w:after="0" w:line="276"/>
         <w:ind w:right="0" w:left="720" w:hanging="360"/>
@@ -4290,7 +4432,7 @@
       <w:pPr>
         <w:numPr>
           <w:ilvl w:val="0"/>
-          <w:numId w:val="28"/>
+          <w:numId w:val="30"/>
         </w:numPr>
         <w:spacing w:before="0" w:after="0" w:line="276"/>
         <w:ind w:right="0" w:left="720" w:hanging="360"/>
@@ -4321,7 +4463,7 @@
       <w:pPr>
         <w:numPr>
           <w:ilvl w:val="0"/>
-          <w:numId w:val="28"/>
+          <w:numId w:val="30"/>
         </w:numPr>
         <w:spacing w:before="0" w:after="0" w:line="276"/>
         <w:ind w:right="0" w:left="720" w:hanging="360"/>
@@ -4352,7 +4494,7 @@
       <w:pPr>
         <w:numPr>
           <w:ilvl w:val="0"/>
-          <w:numId w:val="28"/>
+          <w:numId w:val="30"/>
         </w:numPr>
         <w:spacing w:before="0" w:after="0" w:line="276"/>
         <w:ind w:right="0" w:left="720" w:hanging="360"/>
@@ -4477,7 +4619,7 @@
       <w:pPr>
         <w:numPr>
           <w:ilvl w:val="0"/>
-          <w:numId w:val="30"/>
+          <w:numId w:val="32"/>
         </w:numPr>
         <w:spacing w:before="0" w:after="0" w:line="276"/>
         <w:ind w:right="0" w:left="720" w:hanging="360"/>
@@ -4508,7 +4650,7 @@
       <w:pPr>
         <w:numPr>
           <w:ilvl w:val="0"/>
-          <w:numId w:val="30"/>
+          <w:numId w:val="32"/>
         </w:numPr>
         <w:spacing w:before="0" w:after="0" w:line="276"/>
         <w:ind w:right="0" w:left="720" w:hanging="360"/>
@@ -4539,7 +4681,7 @@
       <w:pPr>
         <w:numPr>
           <w:ilvl w:val="0"/>
-          <w:numId w:val="30"/>
+          <w:numId w:val="32"/>
         </w:numPr>
         <w:spacing w:before="0" w:after="0" w:line="276"/>
         <w:ind w:right="0" w:left="720" w:hanging="360"/>
@@ -4607,8 +4749,8 @@
         </w:rPr>
       </w:pPr>
       <w:r>
-        <w:object w:dxaOrig="4859" w:dyaOrig="1680">
-          <v:rect xmlns:o="urn:schemas-microsoft-com:office:office" xmlns:v="urn:schemas-microsoft-com:vml" id="rectole0000000000" style="width:242.950000pt;height:84.000000pt" o:preferrelative="t" o:ole="">
+        <w:object w:dxaOrig="4920" w:dyaOrig="1700">
+          <v:rect xmlns:o="urn:schemas-microsoft-com:office:office" xmlns:v="urn:schemas-microsoft-com:vml" id="rectole0000000000" style="width:246.000000pt;height:85.000000pt" o:preferrelative="t" o:ole="">
             <o:lock v:ext="edit"/>
             <v:imagedata xmlns:r="http://schemas.openxmlformats.org/officeDocument/2006/relationships" r:id="docRId1" o:title=""/>
           </v:rect>
@@ -4987,16 +5129,16 @@
   <w:num w:numId="22">
     <w:abstractNumId w:val="24"/>
   </w:num>
-  <w:num w:numId="24">
+  <w:num w:numId="26">
     <w:abstractNumId w:val="18"/>
   </w:num>
-  <w:num w:numId="26">
+  <w:num w:numId="28">
     <w:abstractNumId w:val="12"/>
   </w:num>
-  <w:num w:numId="28">
+  <w:num w:numId="30">
     <w:abstractNumId w:val="6"/>
   </w:num>
-  <w:num w:numId="30">
+  <w:num w:numId="32">
     <w:abstractNumId w:val="0"/>
   </w:num>
 </w:numbering>

</xml_diff>

<commit_message>
[Main] - Exercise 20
</commit_message>
<xml_diff>
--- a/Consignas.docx
+++ b/Consignas.docx
@@ -3230,18 +3230,7 @@
           <w:sz w:val="22"/>
           <w:shd w:fill="auto" w:val="clear"/>
         </w:rPr>
-        <w:t xml:space="preserve"> </w:t>
-      </w:r>
-      <w:r>
-        <w:rPr>
-          <w:rFonts w:ascii="Arial" w:hAnsi="Arial" w:cs="Arial" w:eastAsia="Arial"/>
-          <w:color w:val="auto"/>
-          <w:spacing w:val="0"/>
-          <w:position w:val="0"/>
-          <w:sz w:val="22"/>
-          <w:shd w:fill="auto" w:val="clear"/>
-        </w:rPr>
-        <w:t xml:space="preserve">Calcular una raiz:</w:t>
+        <w:t xml:space="preserve"> Calcular una raiz:</w:t>
       </w:r>
     </w:p>
     <w:p>
@@ -3780,7 +3769,7 @@
           <w:sz w:val="22"/>
           <w:shd w:fill="auto" w:val="clear"/>
         </w:rPr>
-        <w:t xml:space="preserve">Se necesita un algoritmo que permita al usuario ingrese un número e informe si el mismo es par o impar.</w:t>
+        <w:t xml:space="preserve">Se necesita un algoritmo que permita al usuario ingresar un número e informe si el mismo es par o impar.</w:t>
       </w:r>
     </w:p>
     <w:p>
@@ -3848,110 +3837,70 @@
           <w:sz w:val="22"/>
           <w:shd w:fill="auto" w:val="clear"/>
         </w:rPr>
-        <w:t xml:space="preserve"> Se necesita un algoritmo que permita al usuario el ingreso de dos números e informe al usuario si el primer número ingresado es mayor al segundo, si la situación es al revés o si son iguales.</w:t>
-      </w:r>
-    </w:p>
-    <w:p>
-      <w:pPr>
-        <w:spacing w:before="0" w:after="0" w:line="276"/>
-        <w:ind w:right="0" w:left="0" w:firstLine="0"/>
-        <w:jc w:val="left"/>
-        <w:rPr>
-          <w:rFonts w:ascii="Arial" w:hAnsi="Arial" w:cs="Arial" w:eastAsia="Arial"/>
-          <w:color w:val="auto"/>
-          <w:spacing w:val="0"/>
-          <w:position w:val="0"/>
-          <w:sz w:val="22"/>
-          <w:shd w:fill="auto" w:val="clear"/>
-        </w:rPr>
-      </w:pPr>
-    </w:p>
-    <w:p>
-      <w:pPr>
-        <w:spacing w:before="0" w:after="0" w:line="276"/>
-        <w:ind w:right="0" w:left="0" w:firstLine="0"/>
-        <w:jc w:val="left"/>
-        <w:rPr>
-          <w:rFonts w:ascii="Arial" w:hAnsi="Arial" w:cs="Arial" w:eastAsia="Arial"/>
-          <w:color w:val="auto"/>
-          <w:spacing w:val="0"/>
-          <w:position w:val="0"/>
-          <w:sz w:val="22"/>
-          <w:shd w:fill="auto" w:val="clear"/>
-        </w:rPr>
-      </w:pPr>
-    </w:p>
-    <w:p>
-      <w:pPr>
-        <w:spacing w:before="0" w:after="0" w:line="276"/>
-        <w:ind w:right="0" w:left="0" w:firstLine="0"/>
-        <w:jc w:val="left"/>
-        <w:rPr>
-          <w:rFonts w:ascii="Arial" w:hAnsi="Arial" w:cs="Arial" w:eastAsia="Arial"/>
-          <w:color w:val="auto"/>
-          <w:spacing w:val="0"/>
-          <w:position w:val="0"/>
-          <w:sz w:val="22"/>
-          <w:shd w:fill="auto" w:val="clear"/>
-        </w:rPr>
-      </w:pPr>
-      <w:r>
-        <w:rPr>
-          <w:rFonts w:ascii="Arial" w:hAnsi="Arial" w:cs="Arial" w:eastAsia="Arial"/>
-          <w:color w:val="auto"/>
-          <w:spacing w:val="0"/>
-          <w:position w:val="0"/>
-          <w:sz w:val="22"/>
-          <w:shd w:fill="auto" w:val="clear"/>
-        </w:rPr>
-        <w:t xml:space="preserve">21. Se requiere de un algoritmo que permita al usuario ingresar tres números distintos e indique cuál de ellos es el mayor.</w:t>
-      </w:r>
-    </w:p>
-    <w:p>
-      <w:pPr>
-        <w:spacing w:before="0" w:after="0" w:line="276"/>
-        <w:ind w:right="0" w:left="0" w:firstLine="0"/>
-        <w:jc w:val="left"/>
-        <w:rPr>
-          <w:rFonts w:ascii="Arial" w:hAnsi="Arial" w:cs="Arial" w:eastAsia="Arial"/>
-          <w:color w:val="auto"/>
-          <w:spacing w:val="0"/>
-          <w:position w:val="0"/>
-          <w:sz w:val="22"/>
-          <w:shd w:fill="auto" w:val="clear"/>
-        </w:rPr>
-      </w:pPr>
-    </w:p>
-    <w:p>
-      <w:pPr>
-        <w:spacing w:before="0" w:after="0" w:line="276"/>
-        <w:ind w:right="0" w:left="0" w:firstLine="0"/>
-        <w:jc w:val="left"/>
-        <w:rPr>
-          <w:rFonts w:ascii="Arial" w:hAnsi="Arial" w:cs="Arial" w:eastAsia="Arial"/>
-          <w:color w:val="auto"/>
-          <w:spacing w:val="0"/>
-          <w:position w:val="0"/>
-          <w:sz w:val="22"/>
-          <w:shd w:fill="auto" w:val="clear"/>
-        </w:rPr>
-      </w:pPr>
-    </w:p>
-    <w:p>
-      <w:pPr>
-        <w:spacing w:before="0" w:after="0" w:line="276"/>
-        <w:ind w:right="0" w:left="0" w:firstLine="0"/>
-        <w:jc w:val="left"/>
-        <w:rPr>
-          <w:rFonts w:ascii="Arial" w:hAnsi="Arial" w:cs="Arial" w:eastAsia="Arial"/>
-          <w:color w:val="auto"/>
-          <w:spacing w:val="0"/>
-          <w:position w:val="0"/>
-          <w:sz w:val="22"/>
-          <w:shd w:fill="auto" w:val="clear"/>
-        </w:rPr>
-      </w:pPr>
-      <w:r>
+        <w:t xml:space="preserve"> Comparar dos números:</w:t>
+      </w:r>
+    </w:p>
+    <w:p>
+      <w:pPr>
+        <w:spacing w:before="0" w:after="0" w:line="276"/>
+        <w:ind w:right="0" w:left="0" w:firstLine="0"/>
+        <w:jc w:val="left"/>
+        <w:rPr>
+          <w:rFonts w:ascii="Arial" w:hAnsi="Arial" w:cs="Arial" w:eastAsia="Arial"/>
+          <w:color w:val="auto"/>
+          <w:spacing w:val="0"/>
+          <w:position w:val="0"/>
+          <w:sz w:val="22"/>
+          <w:shd w:fill="auto" w:val="clear"/>
+        </w:rPr>
+      </w:pPr>
+      <w:r>
+        <w:rPr>
+          <w:rFonts w:ascii="Arial" w:hAnsi="Arial" w:cs="Arial" w:eastAsia="Arial"/>
+          <w:color w:val="auto"/>
+          <w:spacing w:val="0"/>
+          <w:position w:val="0"/>
+          <w:sz w:val="22"/>
+          <w:shd w:fill="auto" w:val="clear"/>
+        </w:rPr>
+        <w:t xml:space="preserve">Se necesita un algoritmo que permita al usuario el ingreso de dos números e informe al usuario si el primer número ingresado es mayor al segundo, si la situación es al revés o si son iguales.</w:t>
+      </w:r>
+    </w:p>
+    <w:p>
+      <w:pPr>
+        <w:spacing w:before="0" w:after="0" w:line="276"/>
+        <w:ind w:right="0" w:left="0" w:firstLine="0"/>
+        <w:jc w:val="left"/>
+        <w:rPr>
+          <w:rFonts w:ascii="Arial" w:hAnsi="Arial" w:cs="Arial" w:eastAsia="Arial"/>
+          <w:color w:val="auto"/>
+          <w:spacing w:val="0"/>
+          <w:position w:val="0"/>
+          <w:sz w:val="22"/>
+          <w:shd w:fill="auto" w:val="clear"/>
+        </w:rPr>
+      </w:pPr>
+    </w:p>
+    <w:p>
+      <w:pPr>
+        <w:spacing w:before="0" w:after="0" w:line="276"/>
+        <w:ind w:right="0" w:left="0" w:firstLine="0"/>
+        <w:jc w:val="left"/>
+        <w:rPr>
+          <w:rFonts w:ascii="Arial" w:hAnsi="Arial" w:cs="Arial" w:eastAsia="Arial"/>
+          <w:color w:val="auto"/>
+          <w:spacing w:val="0"/>
+          <w:position w:val="0"/>
+          <w:sz w:val="22"/>
+          <w:shd w:fill="auto" w:val="clear"/>
+        </w:rPr>
+      </w:pPr>
+    </w:p>
+    <w:p>
+      <w:pPr>
+        <w:spacing w:before="0" w:after="0" w:line="276"/>
+        <w:ind w:right="0" w:left="0" w:firstLine="0"/>
+        <w:jc w:val="left"/>
         <w:rPr>
           <w:rFonts w:ascii="Arial" w:hAnsi="Arial" w:cs="Arial" w:eastAsia="Arial"/>
           <w:b/>
@@ -3961,6 +3910,111 @@
           <w:sz w:val="22"/>
           <w:shd w:fill="auto" w:val="clear"/>
         </w:rPr>
+      </w:pPr>
+      <w:r>
+        <w:rPr>
+          <w:rFonts w:ascii="Arial" w:hAnsi="Arial" w:cs="Arial" w:eastAsia="Arial"/>
+          <w:b/>
+          <w:color w:val="auto"/>
+          <w:spacing w:val="0"/>
+          <w:position w:val="0"/>
+          <w:sz w:val="22"/>
+          <w:shd w:fill="auto" w:val="clear"/>
+        </w:rPr>
+        <w:t xml:space="preserve">21. </w:t>
+      </w:r>
+      <w:r>
+        <w:rPr>
+          <w:rFonts w:ascii="Arial" w:hAnsi="Arial" w:cs="Arial" w:eastAsia="Arial"/>
+          <w:color w:val="auto"/>
+          <w:spacing w:val="0"/>
+          <w:position w:val="0"/>
+          <w:sz w:val="22"/>
+          <w:shd w:fill="auto" w:val="clear"/>
+        </w:rPr>
+        <w:t xml:space="preserve">Identificar mayor:</w:t>
+      </w:r>
+    </w:p>
+    <w:p>
+      <w:pPr>
+        <w:spacing w:before="0" w:after="0" w:line="276"/>
+        <w:ind w:right="0" w:left="0" w:firstLine="0"/>
+        <w:jc w:val="left"/>
+        <w:rPr>
+          <w:rFonts w:ascii="Arial" w:hAnsi="Arial" w:cs="Arial" w:eastAsia="Arial"/>
+          <w:color w:val="auto"/>
+          <w:spacing w:val="0"/>
+          <w:position w:val="0"/>
+          <w:sz w:val="22"/>
+          <w:shd w:fill="auto" w:val="clear"/>
+        </w:rPr>
+      </w:pPr>
+      <w:r>
+        <w:rPr>
+          <w:rFonts w:ascii="Arial" w:hAnsi="Arial" w:cs="Arial" w:eastAsia="Arial"/>
+          <w:color w:val="auto"/>
+          <w:spacing w:val="0"/>
+          <w:position w:val="0"/>
+          <w:sz w:val="22"/>
+          <w:shd w:fill="auto" w:val="clear"/>
+        </w:rPr>
+        <w:t xml:space="preserve">Se requiere de un algoritmo que permita al usuario ingresar tres números distintos e indique cuál de ellos es el mayor.</w:t>
+      </w:r>
+    </w:p>
+    <w:p>
+      <w:pPr>
+        <w:spacing w:before="0" w:after="0" w:line="276"/>
+        <w:ind w:right="0" w:left="0" w:firstLine="0"/>
+        <w:jc w:val="left"/>
+        <w:rPr>
+          <w:rFonts w:ascii="Arial" w:hAnsi="Arial" w:cs="Arial" w:eastAsia="Arial"/>
+          <w:color w:val="auto"/>
+          <w:spacing w:val="0"/>
+          <w:position w:val="0"/>
+          <w:sz w:val="22"/>
+          <w:shd w:fill="auto" w:val="clear"/>
+        </w:rPr>
+      </w:pPr>
+    </w:p>
+    <w:p>
+      <w:pPr>
+        <w:spacing w:before="0" w:after="0" w:line="276"/>
+        <w:ind w:right="0" w:left="0" w:firstLine="0"/>
+        <w:jc w:val="left"/>
+        <w:rPr>
+          <w:rFonts w:ascii="Arial" w:hAnsi="Arial" w:cs="Arial" w:eastAsia="Arial"/>
+          <w:color w:val="auto"/>
+          <w:spacing w:val="0"/>
+          <w:position w:val="0"/>
+          <w:sz w:val="22"/>
+          <w:shd w:fill="auto" w:val="clear"/>
+        </w:rPr>
+      </w:pPr>
+    </w:p>
+    <w:p>
+      <w:pPr>
+        <w:spacing w:before="0" w:after="0" w:line="276"/>
+        <w:ind w:right="0" w:left="0" w:firstLine="0"/>
+        <w:jc w:val="left"/>
+        <w:rPr>
+          <w:rFonts w:ascii="Arial" w:hAnsi="Arial" w:cs="Arial" w:eastAsia="Arial"/>
+          <w:color w:val="auto"/>
+          <w:spacing w:val="0"/>
+          <w:position w:val="0"/>
+          <w:sz w:val="22"/>
+          <w:shd w:fill="auto" w:val="clear"/>
+        </w:rPr>
+      </w:pPr>
+      <w:r>
+        <w:rPr>
+          <w:rFonts w:ascii="Arial" w:hAnsi="Arial" w:cs="Arial" w:eastAsia="Arial"/>
+          <w:b/>
+          <w:color w:val="auto"/>
+          <w:spacing w:val="0"/>
+          <w:position w:val="0"/>
+          <w:sz w:val="22"/>
+          <w:shd w:fill="auto" w:val="clear"/>
+        </w:rPr>
         <w:t xml:space="preserve">22.</w:t>
       </w:r>
       <w:r>
@@ -4183,6 +4237,124 @@
       <w:pPr>
         <w:numPr>
           <w:ilvl w:val="0"/>
+          <w:numId w:val="24"/>
+        </w:numPr>
+        <w:spacing w:before="0" w:after="0" w:line="276"/>
+        <w:ind w:right="0" w:left="720" w:hanging="360"/>
+        <w:jc w:val="left"/>
+        <w:rPr>
+          <w:rFonts w:ascii="Arial" w:hAnsi="Arial" w:cs="Arial" w:eastAsia="Arial"/>
+          <w:color w:val="auto"/>
+          <w:spacing w:val="0"/>
+          <w:position w:val="0"/>
+          <w:sz w:val="22"/>
+          <w:shd w:fill="auto" w:val="clear"/>
+        </w:rPr>
+      </w:pPr>
+      <w:r>
+        <w:rPr>
+          <w:rFonts w:ascii="Arial" w:hAnsi="Arial" w:cs="Arial" w:eastAsia="Arial"/>
+          <w:color w:val="auto"/>
+          <w:spacing w:val="0"/>
+          <w:position w:val="0"/>
+          <w:sz w:val="22"/>
+          <w:shd w:fill="auto" w:val="clear"/>
+        </w:rPr>
+        <w:t xml:space="preserve">Pediatría</w:t>
+      </w:r>
+    </w:p>
+    <w:p>
+      <w:pPr>
+        <w:numPr>
+          <w:ilvl w:val="0"/>
+          <w:numId w:val="24"/>
+        </w:numPr>
+        <w:spacing w:before="0" w:after="0" w:line="276"/>
+        <w:ind w:right="0" w:left="720" w:hanging="360"/>
+        <w:jc w:val="left"/>
+        <w:rPr>
+          <w:rFonts w:ascii="Arial" w:hAnsi="Arial" w:cs="Arial" w:eastAsia="Arial"/>
+          <w:color w:val="auto"/>
+          <w:spacing w:val="0"/>
+          <w:position w:val="0"/>
+          <w:sz w:val="22"/>
+          <w:u w:val="single"/>
+          <w:shd w:fill="auto" w:val="clear"/>
+        </w:rPr>
+      </w:pPr>
+      <w:r>
+        <w:rPr>
+          <w:rFonts w:ascii="Arial" w:hAnsi="Arial" w:cs="Arial" w:eastAsia="Arial"/>
+          <w:color w:val="auto"/>
+          <w:spacing w:val="0"/>
+          <w:position w:val="0"/>
+          <w:sz w:val="22"/>
+          <w:shd w:fill="auto" w:val="clear"/>
+        </w:rPr>
+        <w:t xml:space="preserve">Maternidad</w:t>
+      </w:r>
+    </w:p>
+    <w:p>
+      <w:pPr>
+        <w:numPr>
+          <w:ilvl w:val="0"/>
+          <w:numId w:val="24"/>
+        </w:numPr>
+        <w:spacing w:before="0" w:after="0" w:line="276"/>
+        <w:ind w:right="0" w:left="720" w:hanging="360"/>
+        <w:jc w:val="left"/>
+        <w:rPr>
+          <w:rFonts w:ascii="Arial" w:hAnsi="Arial" w:cs="Arial" w:eastAsia="Arial"/>
+          <w:color w:val="auto"/>
+          <w:spacing w:val="0"/>
+          <w:position w:val="0"/>
+          <w:sz w:val="22"/>
+          <w:u w:val="single"/>
+          <w:shd w:fill="auto" w:val="clear"/>
+        </w:rPr>
+      </w:pPr>
+      <w:r>
+        <w:rPr>
+          <w:rFonts w:ascii="Arial" w:hAnsi="Arial" w:cs="Arial" w:eastAsia="Arial"/>
+          <w:color w:val="auto"/>
+          <w:spacing w:val="0"/>
+          <w:position w:val="0"/>
+          <w:sz w:val="22"/>
+          <w:shd w:fill="auto" w:val="clear"/>
+        </w:rPr>
+        <w:t xml:space="preserve">Otro</w:t>
+      </w:r>
+    </w:p>
+    <w:p>
+      <w:pPr>
+        <w:spacing w:before="0" w:after="0" w:line="276"/>
+        <w:ind w:right="0" w:left="0" w:firstLine="0"/>
+        <w:jc w:val="left"/>
+        <w:rPr>
+          <w:rFonts w:ascii="Arial" w:hAnsi="Arial" w:cs="Arial" w:eastAsia="Arial"/>
+          <w:color w:val="auto"/>
+          <w:spacing w:val="0"/>
+          <w:position w:val="0"/>
+          <w:sz w:val="22"/>
+          <w:shd w:fill="auto" w:val="clear"/>
+        </w:rPr>
+      </w:pPr>
+      <w:r>
+        <w:rPr>
+          <w:rFonts w:ascii="Arial" w:hAnsi="Arial" w:cs="Arial" w:eastAsia="Arial"/>
+          <w:color w:val="auto"/>
+          <w:spacing w:val="0"/>
+          <w:position w:val="0"/>
+          <w:sz w:val="22"/>
+          <w:shd w:fill="auto" w:val="clear"/>
+        </w:rPr>
+        <w:t xml:space="preserve">Y los costos de internación por especialidad son los siguientes:</w:t>
+      </w:r>
+    </w:p>
+    <w:p>
+      <w:pPr>
+        <w:numPr>
+          <w:ilvl w:val="0"/>
           <w:numId w:val="26"/>
         </w:numPr>
         <w:spacing w:before="0" w:after="0" w:line="276"/>
@@ -4194,19 +4366,20 @@
           <w:spacing w:val="0"/>
           <w:position w:val="0"/>
           <w:sz w:val="22"/>
-          <w:shd w:fill="auto" w:val="clear"/>
-        </w:rPr>
-      </w:pPr>
-      <w:r>
-        <w:rPr>
-          <w:rFonts w:ascii="Arial" w:hAnsi="Arial" w:cs="Arial" w:eastAsia="Arial"/>
-          <w:color w:val="auto"/>
-          <w:spacing w:val="0"/>
-          <w:position w:val="0"/>
-          <w:sz w:val="22"/>
-          <w:shd w:fill="auto" w:val="clear"/>
-        </w:rPr>
-        <w:t xml:space="preserve">Pediatría</w:t>
+          <w:u w:val="single"/>
+          <w:shd w:fill="auto" w:val="clear"/>
+        </w:rPr>
+      </w:pPr>
+      <w:r>
+        <w:rPr>
+          <w:rFonts w:ascii="Arial" w:hAnsi="Arial" w:cs="Arial" w:eastAsia="Arial"/>
+          <w:color w:val="auto"/>
+          <w:spacing w:val="0"/>
+          <w:position w:val="0"/>
+          <w:sz w:val="22"/>
+          <w:shd w:fill="auto" w:val="clear"/>
+        </w:rPr>
+        <w:t xml:space="preserve">Pediatría $2.500.</w:t>
       </w:r>
     </w:p>
     <w:p>
@@ -4237,7 +4410,7 @@
           <w:sz w:val="22"/>
           <w:shd w:fill="auto" w:val="clear"/>
         </w:rPr>
-        <w:t xml:space="preserve">Maternidad</w:t>
+        <w:t xml:space="preserve">Maternidad $3.500</w:t>
       </w:r>
     </w:p>
     <w:p>
@@ -4268,33 +4441,45 @@
           <w:sz w:val="22"/>
           <w:shd w:fill="auto" w:val="clear"/>
         </w:rPr>
-        <w:t xml:space="preserve">Otro</w:t>
-      </w:r>
-    </w:p>
-    <w:p>
-      <w:pPr>
-        <w:spacing w:before="0" w:after="0" w:line="276"/>
-        <w:ind w:right="0" w:left="0" w:firstLine="0"/>
-        <w:jc w:val="left"/>
-        <w:rPr>
-          <w:rFonts w:ascii="Arial" w:hAnsi="Arial" w:cs="Arial" w:eastAsia="Arial"/>
-          <w:color w:val="auto"/>
-          <w:spacing w:val="0"/>
-          <w:position w:val="0"/>
-          <w:sz w:val="22"/>
-          <w:shd w:fill="auto" w:val="clear"/>
-        </w:rPr>
-      </w:pPr>
-      <w:r>
-        <w:rPr>
-          <w:rFonts w:ascii="Arial" w:hAnsi="Arial" w:cs="Arial" w:eastAsia="Arial"/>
-          <w:color w:val="auto"/>
-          <w:spacing w:val="0"/>
-          <w:position w:val="0"/>
-          <w:sz w:val="22"/>
-          <w:shd w:fill="auto" w:val="clear"/>
-        </w:rPr>
-        <w:t xml:space="preserve">Y los costos de internación por especialidad son los siguientes:</w:t>
+        <w:t xml:space="preserve">Otro $3.000</w:t>
+      </w:r>
+    </w:p>
+    <w:p>
+      <w:pPr>
+        <w:spacing w:before="0" w:after="0" w:line="276"/>
+        <w:ind w:right="0" w:left="0" w:firstLine="0"/>
+        <w:jc w:val="left"/>
+        <w:rPr>
+          <w:rFonts w:ascii="Arial" w:hAnsi="Arial" w:cs="Arial" w:eastAsia="Arial"/>
+          <w:color w:val="auto"/>
+          <w:spacing w:val="0"/>
+          <w:position w:val="0"/>
+          <w:sz w:val="22"/>
+          <w:shd w:fill="auto" w:val="clear"/>
+        </w:rPr>
+      </w:pPr>
+      <w:r>
+        <w:rPr>
+          <w:rFonts w:ascii="Arial" w:hAnsi="Arial" w:cs="Arial" w:eastAsia="Arial"/>
+          <w:b/>
+          <w:color w:val="auto"/>
+          <w:spacing w:val="0"/>
+          <w:position w:val="0"/>
+          <w:sz w:val="22"/>
+          <w:shd w:fill="auto" w:val="clear"/>
+        </w:rPr>
+        <w:t xml:space="preserve">26.</w:t>
+      </w:r>
+      <w:r>
+        <w:rPr>
+          <w:rFonts w:ascii="Arial" w:hAnsi="Arial" w:cs="Arial" w:eastAsia="Arial"/>
+          <w:color w:val="auto"/>
+          <w:spacing w:val="0"/>
+          <w:position w:val="0"/>
+          <w:sz w:val="22"/>
+          <w:shd w:fill="auto" w:val="clear"/>
+        </w:rPr>
+        <w:t xml:space="preserve"> Se requiere un algoritmo que solicite ingresar:</w:t>
       </w:r>
     </w:p>
     <w:p>
@@ -4325,7 +4510,7 @@
           <w:sz w:val="22"/>
           <w:shd w:fill="auto" w:val="clear"/>
         </w:rPr>
-        <w:t xml:space="preserve">Pediatría $2.500.</w:t>
+        <w:t xml:space="preserve">Importe de ventas de refacciones.</w:t>
       </w:r>
     </w:p>
     <w:p>
@@ -4356,7 +4541,7 @@
           <w:sz w:val="22"/>
           <w:shd w:fill="auto" w:val="clear"/>
         </w:rPr>
-        <w:t xml:space="preserve">Maternidad $3.500</w:t>
+        <w:t xml:space="preserve">Importe de ventas de servicio.</w:t>
       </w:r>
     </w:p>
     <w:p>
@@ -4387,8 +4572,64 @@
           <w:sz w:val="22"/>
           <w:shd w:fill="auto" w:val="clear"/>
         </w:rPr>
-        <w:t xml:space="preserve">Otro $3.000</w:t>
-      </w:r>
+        <w:t xml:space="preserve">Importe de ventas de autos y camiones.</w:t>
+      </w:r>
+    </w:p>
+    <w:p>
+      <w:pPr>
+        <w:spacing w:before="0" w:after="0" w:line="276"/>
+        <w:ind w:right="0" w:left="0" w:firstLine="0"/>
+        <w:jc w:val="left"/>
+        <w:rPr>
+          <w:rFonts w:ascii="Arial" w:hAnsi="Arial" w:cs="Arial" w:eastAsia="Arial"/>
+          <w:color w:val="auto"/>
+          <w:spacing w:val="0"/>
+          <w:position w:val="0"/>
+          <w:sz w:val="22"/>
+          <w:shd w:fill="auto" w:val="clear"/>
+        </w:rPr>
+      </w:pPr>
+      <w:r>
+        <w:rPr>
+          <w:rFonts w:ascii="Arial" w:hAnsi="Arial" w:cs="Arial" w:eastAsia="Arial"/>
+          <w:color w:val="auto"/>
+          <w:spacing w:val="0"/>
+          <w:position w:val="0"/>
+          <w:sz w:val="22"/>
+          <w:shd w:fill="auto" w:val="clear"/>
+        </w:rPr>
+        <w:t xml:space="preserve">Calcule el importe total, sumando los tres importes anteriores y el promedio de ventas y muestre al usuario los resultados de este cálculo. Si el promedio de ventas es mayor o igual a $50.000 deberá mostrar el mensaje: ‘Alcanzó el objetivo’ de lo contrario deberá mostrar el mensaje ‘Buscar nuevas estrategias de ventas’.</w:t>
+      </w:r>
+    </w:p>
+    <w:p>
+      <w:pPr>
+        <w:spacing w:before="0" w:after="0" w:line="276"/>
+        <w:ind w:right="0" w:left="0" w:firstLine="0"/>
+        <w:jc w:val="left"/>
+        <w:rPr>
+          <w:rFonts w:ascii="Arial" w:hAnsi="Arial" w:cs="Arial" w:eastAsia="Arial"/>
+          <w:color w:val="auto"/>
+          <w:spacing w:val="0"/>
+          <w:position w:val="0"/>
+          <w:sz w:val="22"/>
+          <w:shd w:fill="auto" w:val="clear"/>
+        </w:rPr>
+      </w:pPr>
+    </w:p>
+    <w:p>
+      <w:pPr>
+        <w:spacing w:before="0" w:after="0" w:line="276"/>
+        <w:ind w:right="0" w:left="0" w:firstLine="0"/>
+        <w:jc w:val="left"/>
+        <w:rPr>
+          <w:rFonts w:ascii="Arial" w:hAnsi="Arial" w:cs="Arial" w:eastAsia="Arial"/>
+          <w:color w:val="auto"/>
+          <w:spacing w:val="0"/>
+          <w:position w:val="0"/>
+          <w:sz w:val="22"/>
+          <w:shd w:fill="auto" w:val="clear"/>
+        </w:rPr>
+      </w:pPr>
     </w:p>
     <w:p>
       <w:pPr>
@@ -4414,7 +4655,7 @@
           <w:sz w:val="22"/>
           <w:shd w:fill="auto" w:val="clear"/>
         </w:rPr>
-        <w:t xml:space="preserve">26.</w:t>
+        <w:t xml:space="preserve">27.</w:t>
       </w:r>
       <w:r>
         <w:rPr>
@@ -4456,7 +4697,7 @@
           <w:sz w:val="22"/>
           <w:shd w:fill="auto" w:val="clear"/>
         </w:rPr>
-        <w:t xml:space="preserve">Importe de ventas de refacciones.</w:t>
+        <w:t xml:space="preserve">Nombre del artículo.</w:t>
       </w:r>
     </w:p>
     <w:p>
@@ -4487,7 +4728,7 @@
           <w:sz w:val="22"/>
           <w:shd w:fill="auto" w:val="clear"/>
         </w:rPr>
-        <w:t xml:space="preserve">Importe de ventas de servicio.</w:t>
+        <w:t xml:space="preserve">Precio o costo unitario.</w:t>
       </w:r>
     </w:p>
     <w:p>
@@ -4518,193 +4759,6 @@
           <w:sz w:val="22"/>
           <w:shd w:fill="auto" w:val="clear"/>
         </w:rPr>
-        <w:t xml:space="preserve">Importe de ventas de autos y camiones.</w:t>
-      </w:r>
-    </w:p>
-    <w:p>
-      <w:pPr>
-        <w:spacing w:before="0" w:after="0" w:line="276"/>
-        <w:ind w:right="0" w:left="0" w:firstLine="0"/>
-        <w:jc w:val="left"/>
-        <w:rPr>
-          <w:rFonts w:ascii="Arial" w:hAnsi="Arial" w:cs="Arial" w:eastAsia="Arial"/>
-          <w:color w:val="auto"/>
-          <w:spacing w:val="0"/>
-          <w:position w:val="0"/>
-          <w:sz w:val="22"/>
-          <w:shd w:fill="auto" w:val="clear"/>
-        </w:rPr>
-      </w:pPr>
-      <w:r>
-        <w:rPr>
-          <w:rFonts w:ascii="Arial" w:hAnsi="Arial" w:cs="Arial" w:eastAsia="Arial"/>
-          <w:color w:val="auto"/>
-          <w:spacing w:val="0"/>
-          <w:position w:val="0"/>
-          <w:sz w:val="22"/>
-          <w:shd w:fill="auto" w:val="clear"/>
-        </w:rPr>
-        <w:t xml:space="preserve">Calcule el importe total, sumando los tres importes anteriores y el promedio de ventas y muestre al usuario los resultados de este cálculo. Si el promedio de ventas es mayor o igual a $50.000 deberá mostrar el mensaje: ‘Alcanzó el objetivo’ de lo contrario deberá mostrar el mensaje ‘Buscar nuevas estrategias de ventas’.</w:t>
-      </w:r>
-    </w:p>
-    <w:p>
-      <w:pPr>
-        <w:spacing w:before="0" w:after="0" w:line="276"/>
-        <w:ind w:right="0" w:left="0" w:firstLine="0"/>
-        <w:jc w:val="left"/>
-        <w:rPr>
-          <w:rFonts w:ascii="Arial" w:hAnsi="Arial" w:cs="Arial" w:eastAsia="Arial"/>
-          <w:color w:val="auto"/>
-          <w:spacing w:val="0"/>
-          <w:position w:val="0"/>
-          <w:sz w:val="22"/>
-          <w:shd w:fill="auto" w:val="clear"/>
-        </w:rPr>
-      </w:pPr>
-    </w:p>
-    <w:p>
-      <w:pPr>
-        <w:spacing w:before="0" w:after="0" w:line="276"/>
-        <w:ind w:right="0" w:left="0" w:firstLine="0"/>
-        <w:jc w:val="left"/>
-        <w:rPr>
-          <w:rFonts w:ascii="Arial" w:hAnsi="Arial" w:cs="Arial" w:eastAsia="Arial"/>
-          <w:color w:val="auto"/>
-          <w:spacing w:val="0"/>
-          <w:position w:val="0"/>
-          <w:sz w:val="22"/>
-          <w:shd w:fill="auto" w:val="clear"/>
-        </w:rPr>
-      </w:pPr>
-    </w:p>
-    <w:p>
-      <w:pPr>
-        <w:spacing w:before="0" w:after="0" w:line="276"/>
-        <w:ind w:right="0" w:left="0" w:firstLine="0"/>
-        <w:jc w:val="left"/>
-        <w:rPr>
-          <w:rFonts w:ascii="Arial" w:hAnsi="Arial" w:cs="Arial" w:eastAsia="Arial"/>
-          <w:color w:val="auto"/>
-          <w:spacing w:val="0"/>
-          <w:position w:val="0"/>
-          <w:sz w:val="22"/>
-          <w:shd w:fill="auto" w:val="clear"/>
-        </w:rPr>
-      </w:pPr>
-      <w:r>
-        <w:rPr>
-          <w:rFonts w:ascii="Arial" w:hAnsi="Arial" w:cs="Arial" w:eastAsia="Arial"/>
-          <w:b/>
-          <w:color w:val="auto"/>
-          <w:spacing w:val="0"/>
-          <w:position w:val="0"/>
-          <w:sz w:val="22"/>
-          <w:shd w:fill="auto" w:val="clear"/>
-        </w:rPr>
-        <w:t xml:space="preserve">27.</w:t>
-      </w:r>
-      <w:r>
-        <w:rPr>
-          <w:rFonts w:ascii="Arial" w:hAnsi="Arial" w:cs="Arial" w:eastAsia="Arial"/>
-          <w:color w:val="auto"/>
-          <w:spacing w:val="0"/>
-          <w:position w:val="0"/>
-          <w:sz w:val="22"/>
-          <w:shd w:fill="auto" w:val="clear"/>
-        </w:rPr>
-        <w:t xml:space="preserve"> Se requiere un algoritmo que solicite ingresar:</w:t>
-      </w:r>
-    </w:p>
-    <w:p>
-      <w:pPr>
-        <w:numPr>
-          <w:ilvl w:val="0"/>
-          <w:numId w:val="32"/>
-        </w:numPr>
-        <w:spacing w:before="0" w:after="0" w:line="276"/>
-        <w:ind w:right="0" w:left="720" w:hanging="360"/>
-        <w:jc w:val="left"/>
-        <w:rPr>
-          <w:rFonts w:ascii="Arial" w:hAnsi="Arial" w:cs="Arial" w:eastAsia="Arial"/>
-          <w:color w:val="auto"/>
-          <w:spacing w:val="0"/>
-          <w:position w:val="0"/>
-          <w:sz w:val="22"/>
-          <w:u w:val="single"/>
-          <w:shd w:fill="auto" w:val="clear"/>
-        </w:rPr>
-      </w:pPr>
-      <w:r>
-        <w:rPr>
-          <w:rFonts w:ascii="Arial" w:hAnsi="Arial" w:cs="Arial" w:eastAsia="Arial"/>
-          <w:color w:val="auto"/>
-          <w:spacing w:val="0"/>
-          <w:position w:val="0"/>
-          <w:sz w:val="22"/>
-          <w:shd w:fill="auto" w:val="clear"/>
-        </w:rPr>
-        <w:t xml:space="preserve">Nombre del artículo.</w:t>
-      </w:r>
-    </w:p>
-    <w:p>
-      <w:pPr>
-        <w:numPr>
-          <w:ilvl w:val="0"/>
-          <w:numId w:val="32"/>
-        </w:numPr>
-        <w:spacing w:before="0" w:after="0" w:line="276"/>
-        <w:ind w:right="0" w:left="720" w:hanging="360"/>
-        <w:jc w:val="left"/>
-        <w:rPr>
-          <w:rFonts w:ascii="Arial" w:hAnsi="Arial" w:cs="Arial" w:eastAsia="Arial"/>
-          <w:color w:val="auto"/>
-          <w:spacing w:val="0"/>
-          <w:position w:val="0"/>
-          <w:sz w:val="22"/>
-          <w:u w:val="single"/>
-          <w:shd w:fill="auto" w:val="clear"/>
-        </w:rPr>
-      </w:pPr>
-      <w:r>
-        <w:rPr>
-          <w:rFonts w:ascii="Arial" w:hAnsi="Arial" w:cs="Arial" w:eastAsia="Arial"/>
-          <w:color w:val="auto"/>
-          <w:spacing w:val="0"/>
-          <w:position w:val="0"/>
-          <w:sz w:val="22"/>
-          <w:shd w:fill="auto" w:val="clear"/>
-        </w:rPr>
-        <w:t xml:space="preserve">Precio o costo unitario.</w:t>
-      </w:r>
-    </w:p>
-    <w:p>
-      <w:pPr>
-        <w:numPr>
-          <w:ilvl w:val="0"/>
-          <w:numId w:val="32"/>
-        </w:numPr>
-        <w:spacing w:before="0" w:after="0" w:line="276"/>
-        <w:ind w:right="0" w:left="720" w:hanging="360"/>
-        <w:jc w:val="left"/>
-        <w:rPr>
-          <w:rFonts w:ascii="Arial" w:hAnsi="Arial" w:cs="Arial" w:eastAsia="Arial"/>
-          <w:color w:val="auto"/>
-          <w:spacing w:val="0"/>
-          <w:position w:val="0"/>
-          <w:sz w:val="22"/>
-          <w:u w:val="single"/>
-          <w:shd w:fill="auto" w:val="clear"/>
-        </w:rPr>
-      </w:pPr>
-      <w:r>
-        <w:rPr>
-          <w:rFonts w:ascii="Arial" w:hAnsi="Arial" w:cs="Arial" w:eastAsia="Arial"/>
-          <w:color w:val="auto"/>
-          <w:spacing w:val="0"/>
-          <w:position w:val="0"/>
-          <w:sz w:val="22"/>
-          <w:shd w:fill="auto" w:val="clear"/>
-        </w:rPr>
         <w:t xml:space="preserve">Número de departamento en donde se localiza el producto.</w:t>
       </w:r>
     </w:p>
@@ -4749,8 +4803,8 @@
         </w:rPr>
       </w:pPr>
       <w:r>
-        <w:object w:dxaOrig="4920" w:dyaOrig="1700">
-          <v:rect xmlns:o="urn:schemas-microsoft-com:office:office" xmlns:v="urn:schemas-microsoft-com:vml" id="rectole0000000000" style="width:246.000000pt;height:85.000000pt" o:preferrelative="t" o:ole="">
+        <w:object w:dxaOrig="4981" w:dyaOrig="1721">
+          <v:rect xmlns:o="urn:schemas-microsoft-com:office:office" xmlns:v="urn:schemas-microsoft-com:vml" id="rectole0000000000" style="width:249.050000pt;height:86.050000pt" o:preferrelative="t" o:ole="">
             <o:lock v:ext="edit"/>
             <v:imagedata xmlns:r="http://schemas.openxmlformats.org/officeDocument/2006/relationships" r:id="docRId1" o:title=""/>
           </v:rect>
@@ -4808,7 +4862,33 @@
           <w:sz w:val="22"/>
           <w:shd w:fill="auto" w:val="clear"/>
         </w:rPr>
-        <w:t xml:space="preserve"> Un algoritmo que resuelva el siguiente problema:</w:t>
+        <w:t xml:space="preserve"> Contar impares:</w:t>
+      </w:r>
+    </w:p>
+    <w:p>
+      <w:pPr>
+        <w:spacing w:before="0" w:after="0" w:line="276"/>
+        <w:ind w:right="0" w:left="0" w:firstLine="0"/>
+        <w:jc w:val="left"/>
+        <w:rPr>
+          <w:rFonts w:ascii="Arial" w:hAnsi="Arial" w:cs="Arial" w:eastAsia="Arial"/>
+          <w:color w:val="auto"/>
+          <w:spacing w:val="0"/>
+          <w:position w:val="0"/>
+          <w:sz w:val="22"/>
+          <w:shd w:fill="auto" w:val="clear"/>
+        </w:rPr>
+      </w:pPr>
+      <w:r>
+        <w:rPr>
+          <w:rFonts w:ascii="Arial" w:hAnsi="Arial" w:cs="Arial" w:eastAsia="Arial"/>
+          <w:color w:val="auto"/>
+          <w:spacing w:val="0"/>
+          <w:position w:val="0"/>
+          <w:sz w:val="22"/>
+          <w:shd w:fill="auto" w:val="clear"/>
+        </w:rPr>
+        <w:t xml:space="preserve">Un algoritmo que resuelva el siguiente problema:</w:t>
       </w:r>
     </w:p>
     <w:p>
@@ -4903,7 +4983,7 @@
           <w:sz w:val="22"/>
           <w:shd w:fill="auto" w:val="clear"/>
         </w:rPr>
-        <w:t xml:space="preserve"> Un algoritmo que resuelva el siguiente problema:</w:t>
+        <w:t xml:space="preserve"> Validar código:</w:t>
       </w:r>
     </w:p>
     <w:p>
@@ -5129,16 +5209,16 @@
   <w:num w:numId="22">
     <w:abstractNumId w:val="24"/>
   </w:num>
-  <w:num w:numId="26">
+  <w:num w:numId="24">
     <w:abstractNumId w:val="18"/>
   </w:num>
-  <w:num w:numId="28">
+  <w:num w:numId="26">
     <w:abstractNumId w:val="12"/>
   </w:num>
-  <w:num w:numId="30">
+  <w:num w:numId="28">
     <w:abstractNumId w:val="6"/>
   </w:num>
-  <w:num w:numId="32">
+  <w:num w:numId="30">
     <w:abstractNumId w:val="0"/>
   </w:num>
 </w:numbering>

</xml_diff>